<commit_message>
Update layout index pake iklan
</commit_message>
<xml_diff>
--- a/output/downloads/Latihan_Soal_Hukum_Newton_10_SMA.docx
+++ b/output/downloads/Latihan_Soal_Hukum_Newton_10_SMA.docx
@@ -16,15 +16,12 @@
         <w:jc w:val="center"/>
       </w:pPr>
       <w:r>
-        <w:rPr>
-          <w:b/>
-        </w:rPr>
-        <w:t>Mapel: Fisika | Kelas: 10 SMA | Jenjang: None</w:t>
+        <w:t>Mapel: Fisika | Kelas: 10 SMA</w:t>
       </w:r>
     </w:p>
     <w:p>
       <w:r>
-        <w:t>---------------------------------------------------------------------------------------------</w:t>
+        <w:t>--------------------------------------------------------------------------------</w:t>
       </w:r>
     </w:p>
     <w:p>
@@ -47,16 +44,10 @@
       <w:r>
         <w:t>A. Gaya</w:t>
         <w:br/>
-      </w:r>
-      <w:r>
         <w:t>B. Percepatan</w:t>
         <w:br/>
-      </w:r>
-      <w:r>
         <w:t>C. Inersia</w:t>
         <w:br/>
-      </w:r>
-      <w:r>
         <w:t>D. Aksi-Reaksi</w:t>
       </w:r>
     </w:p>
@@ -72,16 +63,10 @@
       <w:r>
         <w:t>A. 2 m/s²</w:t>
         <w:br/>
-      </w:r>
-      <w:r>
         <w:t>B. 4 m/s²</w:t>
         <w:br/>
-      </w:r>
-      <w:r>
         <w:t>C. 5 m/s²</w:t>
         <w:br/>
-      </w:r>
-      <w:r>
         <w:t>D. 10 m/s²</w:t>
       </w:r>
     </w:p>
@@ -97,16 +82,10 @@
       <w:r>
         <w:t>A. Penumpang terdorong ke depan saat mobil direm mendadak</w:t>
         <w:br/>
-      </w:r>
-      <w:r>
         <w:t>B. Kardus terasa berat saat didorong</w:t>
         <w:br/>
-      </w:r>
-      <w:r>
         <w:t>C. Roket meluncur ke atas karena semburan gas ke bawah</w:t>
         <w:br/>
-      </w:r>
-      <w:r>
         <w:t>D. Mobil berhenti karena gesekan ban dengan jalan</w:t>
       </w:r>
     </w:p>
@@ -122,16 +101,10 @@
       <w:r>
         <w:t>A. Pasti diam</w:t>
         <w:br/>
-      </w:r>
-      <w:r>
         <w:t>B. Pasti bergerak dengan kecepatan tetap</w:t>
         <w:br/>
-      </w:r>
-      <w:r>
         <w:t>C. Diam atau bergerak lurus beraturan</w:t>
         <w:br/>
-      </w:r>
-      <w:r>
         <w:t>D. Bergerak dipercepat</w:t>
       </w:r>
     </w:p>
@@ -147,16 +120,10 @@
       <w:r>
         <w:t>A. 2 N</w:t>
         <w:br/>
-      </w:r>
-      <w:r>
         <w:t>B. 9,8 N</w:t>
         <w:br/>
-      </w:r>
-      <w:r>
         <w:t>C. 11,8 N</w:t>
         <w:br/>
-      </w:r>
-      <w:r>
         <w:t>D. 19,6 N</w:t>
       </w:r>
     </w:p>
@@ -172,16 +139,10 @@
       <w:r>
         <w:t>A. 8 N</w:t>
         <w:br/>
-      </w:r>
-      <w:r>
         <w:t>B. 15 N</w:t>
         <w:br/>
-      </w:r>
-      <w:r>
         <w:t>C. 20 N</w:t>
         <w:br/>
-      </w:r>
-      <w:r>
         <w:t>D. 40 N</w:t>
       </w:r>
     </w:p>
@@ -197,16 +158,10 @@
       <w:r>
         <w:t>A. Sama besar</w:t>
         <w:br/>
-      </w:r>
-      <w:r>
         <w:t>B. Berlawanan arah</w:t>
         <w:br/>
-      </w:r>
-      <w:r>
         <w:t>C. Bekerja pada dua benda yang berbeda</w:t>
         <w:br/>
-      </w:r>
-      <w:r>
         <w:t>D. Bekerja pada satu benda yang sama</w:t>
       </w:r>
     </w:p>
@@ -222,16 +177,10 @@
       <w:r>
         <w:t>A. 480 N</w:t>
         <w:br/>
-      </w:r>
-      <w:r>
         <w:t>B. 600 N</w:t>
         <w:br/>
-      </w:r>
-      <w:r>
         <w:t>C. 720 N</w:t>
         <w:br/>
-      </w:r>
-      <w:r>
         <w:t>D. 800 N</w:t>
       </w:r>
     </w:p>
@@ -247,16 +196,10 @@
       <w:r>
         <w:t>A. 2 N</w:t>
         <w:br/>
-      </w:r>
-      <w:r>
         <w:t>B. 4 N</w:t>
         <w:br/>
-      </w:r>
-      <w:r>
         <w:t>C. 6 N</w:t>
         <w:br/>
-      </w:r>
-      <w:r>
         <w:t>D. 8 N</w:t>
       </w:r>
     </w:p>
@@ -272,16 +215,10 @@
       <w:r>
         <w:t>A. 25 N</w:t>
         <w:br/>
-      </w:r>
-      <w:r>
         <w:t>B. 25√3 N</w:t>
         <w:br/>
-      </w:r>
-      <w:r>
         <w:t>C. 50 N</w:t>
         <w:br/>
-      </w:r>
-      <w:r>
         <w:t>D. 50√3 N</w:t>
       </w:r>
     </w:p>
@@ -297,16 +234,10 @@
       <w:r>
         <w:t>A. 0,5 m/s²</w:t>
         <w:br/>
-      </w:r>
-      <w:r>
         <w:t>B. 1 m/s²</w:t>
         <w:br/>
-      </w:r>
-      <w:r>
         <w:t>C. 2 m/s²</w:t>
         <w:br/>
-      </w:r>
-      <w:r>
         <w:t>D. 4 m/s²</w:t>
       </w:r>
     </w:p>
@@ -322,16 +253,10 @@
       <w:r>
         <w:t>A. 1 m/s²</w:t>
         <w:br/>
-      </w:r>
-      <w:r>
         <w:t>B. 2 m/s²</w:t>
         <w:br/>
-      </w:r>
-      <w:r>
         <w:t>C. 4 m/s²</w:t>
         <w:br/>
-      </w:r>
-      <w:r>
         <w:t>D. 5 m/s²</w:t>
       </w:r>
     </w:p>
@@ -347,16 +272,10 @@
       <w:r>
         <w:t>A. 2,5 m/s² ke kiri</w:t>
         <w:br/>
-      </w:r>
-      <w:r>
         <w:t>B. 2,5 m/s² ke kanan</w:t>
         <w:br/>
-      </w:r>
-      <w:r>
         <w:t>C. 5 m/s² ke kanan</w:t>
         <w:br/>
-      </w:r>
-      <w:r>
         <w:t>D. 12,5 m/s² ke kanan</w:t>
       </w:r>
     </w:p>
@@ -372,16 +291,10 @@
       <w:r>
         <w:t>A. Searah dengan gerak benda</w:t>
         <w:br/>
-      </w:r>
-      <w:r>
         <w:t>B. Berlawanan arah dengan gerak benda</w:t>
         <w:br/>
-      </w:r>
-      <w:r>
         <w:t>C. Tegak lurus dengan bidang sentuh</w:t>
         <w:br/>
-      </w:r>
-      <w:r>
         <w:t>D. Lebih besar dari gaya gesek statis maksimum</w:t>
       </w:r>
     </w:p>
@@ -397,16 +310,10 @@
       <w:r>
         <w:t>A. 1 : 3</w:t>
         <w:br/>
-      </w:r>
-      <w:r>
         <w:t>B. 3 : 1</w:t>
         <w:br/>
-      </w:r>
-      <w:r>
         <w:t>C. 1 : 1</w:t>
         <w:br/>
-      </w:r>
-      <w:r>
         <w:t>D. 1 : 9</w:t>
       </w:r>
     </w:p>
@@ -422,16 +329,10 @@
       <w:r>
         <w:t>A. 1.000 N</w:t>
         <w:br/>
-      </w:r>
-      <w:r>
         <w:t>B. 5.000 N</w:t>
         <w:br/>
-      </w:r>
-      <w:r>
         <w:t>C. 10.000 N</w:t>
         <w:br/>
-      </w:r>
-      <w:r>
         <w:t>D. 20.000 N</w:t>
       </w:r>
     </w:p>
@@ -447,16 +348,10 @@
       <w:r>
         <w:t>A. Gaya gesek</w:t>
         <w:br/>
-      </w:r>
-      <w:r>
         <w:t>B. Kecepatan benda</w:t>
         <w:br/>
-      </w:r>
-      <w:r>
         <w:t>C. Gaya luar yang bekerja vertikal</w:t>
         <w:br/>
-      </w:r>
-      <w:r>
         <w:t>D. Luas permukaan benda</w:t>
       </w:r>
     </w:p>
@@ -472,16 +367,10 @@
       <w:r>
         <w:t>A. [M][L][T]⁻¹</w:t>
         <w:br/>
-      </w:r>
-      <w:r>
         <w:t>B. [M][L][T]⁻²</w:t>
         <w:br/>
-      </w:r>
-      <w:r>
         <w:t>C. [M][L]²[T]⁻²</w:t>
         <w:br/>
-      </w:r>
-      <w:r>
         <w:t>D. [M][L]⁻¹[T]⁻²</w:t>
       </w:r>
     </w:p>
@@ -497,16 +386,10 @@
       <w:r>
         <w:t>A. Diam</w:t>
         <w:br/>
-      </w:r>
-      <w:r>
         <w:t>B. Bergerak ke bawah dengan kecepatan tetap</w:t>
         <w:br/>
-      </w:r>
-      <w:r>
         <w:t>C. Bergerak ke atas dengan kecepatan tetap</w:t>
         <w:br/>
-      </w:r>
-      <w:r>
         <w:t>D. Bergerak ke atas dengan percepatan</w:t>
       </w:r>
     </w:p>
@@ -522,16 +405,10 @@
       <w:r>
         <w:t>A. 3 m/s²</w:t>
         <w:br/>
-      </w:r>
-      <w:r>
         <w:t>B. 4 m/s²</w:t>
         <w:br/>
-      </w:r>
-      <w:r>
         <w:t>C. 5 m/s²</w:t>
         <w:br/>
-      </w:r>
-      <w:r>
         <w:t>D. 6 m/s²</w:t>
       </w:r>
     </w:p>
@@ -547,16 +424,10 @@
       <w:r>
         <w:t>A. 4 N</w:t>
         <w:br/>
-      </w:r>
-      <w:r>
         <w:t>B. 10 N</w:t>
         <w:br/>
-      </w:r>
-      <w:r>
         <w:t>C. 12 N</w:t>
         <w:br/>
-      </w:r>
-      <w:r>
         <w:t>D. 16 N</w:t>
       </w:r>
     </w:p>
@@ -572,16 +443,10 @@
       <w:r>
         <w:t>A. 1 m/s²</w:t>
         <w:br/>
-      </w:r>
-      <w:r>
         <w:t>B. 2,5 m/s²</w:t>
         <w:br/>
-      </w:r>
-      <w:r>
         <w:t>C. 5 m/s²</w:t>
         <w:br/>
-      </w:r>
-      <w:r>
         <w:t>D. 7,5 m/s²</w:t>
       </w:r>
     </w:p>
@@ -597,16 +462,10 @@
       <w:r>
         <w:t>A. Gaya berat buku dan gaya normal meja pada buku</w:t>
         <w:br/>
-      </w:r>
-      <w:r>
         <w:t>B. Gaya berat buku dan gaya gravitasi bumi pada buku</w:t>
         <w:br/>
-      </w:r>
-      <w:r>
         <w:t>C. Gaya normal meja pada buku dan gaya tekan buku pada meja</w:t>
         <w:br/>
-      </w:r>
-      <w:r>
         <w:t>D. Gaya normal meja dan gaya gesek</w:t>
       </w:r>
     </w:p>
@@ -622,16 +481,10 @@
       <w:r>
         <w:t>A. 2 N</w:t>
         <w:br/>
-      </w:r>
-      <w:r>
         <w:t>B. 10 N</w:t>
         <w:br/>
-      </w:r>
-      <w:r>
         <w:t>C. 20 N</w:t>
         <w:br/>
-      </w:r>
-      <w:r>
         <w:t>D. 40 N</w:t>
       </w:r>
     </w:p>
@@ -647,16 +500,10 @@
       <w:r>
         <w:t>A. Tetap</w:t>
         <w:br/>
-      </w:r>
-      <w:r>
         <w:t>B. 2 kali semula</w:t>
         <w:br/>
-      </w:r>
-      <w:r>
         <w:t>C. 4 kali semula</w:t>
         <w:br/>
-      </w:r>
-      <w:r>
         <w:t>D. 1/2 kali semula</w:t>
       </w:r>
     </w:p>
@@ -671,20 +518,12 @@
     <w:p>
       <w:r>
         <w:t>1. Tuliskan bunyi Hukum I, II, dan III Newton beserta rumus matematisnya!</w:t>
-      </w:r>
-    </w:p>
-    <w:p>
-      <w:r>
         <w:br/>
       </w:r>
     </w:p>
     <w:p>
       <w:r>
         <w:t>2. Jelaskan perbedaan antara Massa dan Berat!</w:t>
-      </w:r>
-    </w:p>
-    <w:p>
-      <w:r>
         <w:br/>
       </w:r>
     </w:p>
@@ -695,10 +534,6 @@
         <w:t>a. Percepatan balok</w:t>
         <w:br/>
         <w:t>b. Gaya Normal yang bekerja pada balok (g=10 m/s²)</w:t>
-      </w:r>
-    </w:p>
-    <w:p>
-      <w:r>
         <w:br/>
       </w:r>
     </w:p>
@@ -713,10 +548,6 @@
         <w:t>c. Lift bergerak ke bawah dengan percepatan 2 m/s²</w:t>
         <w:br/>
         <w:t>(g = 10 m/s²)</w:t>
-      </w:r>
-    </w:p>
-    <w:p>
-      <w:r>
         <w:br/>
       </w:r>
     </w:p>
@@ -729,60 +560,36 @@
         <w:t>b. Tegangan tali</w:t>
         <w:br/>
         <w:t>(g = 10 m/s²)</w:t>
-      </w:r>
-    </w:p>
-    <w:p>
-      <w:r>
         <w:br/>
       </w:r>
     </w:p>
     <w:p>
       <w:r>
         <w:t>6. Sebuah mobil massa 1500 kg bergerak dengan kecepatan 72 km/jam. Tiba-tiba direm hingga berhenti dalam jarak 50 meter. Berapakah besar gaya pengereman yang bekerja?</w:t>
-      </w:r>
-    </w:p>
-    <w:p>
-      <w:r>
         <w:br/>
       </w:r>
     </w:p>
     <w:p>
       <w:r>
         <w:t>7. Balok A (4 kg) di atas meja kasar (μk = 0,2) dihubungkan dengan tali ke katrol pada ujung meja, lalu terhubung ke Balok B (6 kg) yang menggantung. Hitung percepatan sistem! (g = 10 m/s²)</w:t>
-      </w:r>
-    </w:p>
-    <w:p>
-      <w:r>
         <w:br/>
       </w:r>
     </w:p>
     <w:p>
       <w:r>
         <w:t>8. Mengapa ketika kita memukul tembok dengan tangan, tangan kita terasa sakit? Jelaskan menggunakan prinsip Fisika!</w:t>
-      </w:r>
-    </w:p>
-    <w:p>
-      <w:r>
         <w:br/>
       </w:r>
     </w:p>
     <w:p>
       <w:r>
         <w:t>9. Sebuah balok bermassa 5 kg meluncur ke bawah pada bidang miring kasar dengan sudut kemiringan 37°. Jika koefisien gesek kinetis adalah 0,2, hitunglah percepatan balok tersebut! (sin 37°=0,6; cos 37°=0,8)</w:t>
-      </w:r>
-    </w:p>
-    <w:p>
-      <w:r>
         <w:br/>
       </w:r>
     </w:p>
     <w:p>
       <w:r>
         <w:t>10. Jelaskan apa yang dimaksud dengan koefisien gesek statis (μs) dan koefisien gesek kinetis (μk), serta mana yang nilainya lebih besar?</w:t>
-      </w:r>
-    </w:p>
-    <w:p>
-      <w:r>
         <w:br/>
       </w:r>
     </w:p>
@@ -796,15 +603,7 @@
         <w:pStyle w:val="Heading1"/>
       </w:pPr>
       <w:r>
-        <w:t>KUNCI JAWABAN &amp; PEMBAHASAN</w:t>
-      </w:r>
-    </w:p>
-    <w:p>
-      <w:pPr>
-        <w:pStyle w:val="Heading2"/>
-      </w:pPr>
-      <w:r>
-        <w:t>Kunci Pilihan Ganda:</w:t>
+        <w:t>KUNCI JAWABAN</w:t>
       </w:r>
     </w:p>
     <w:p>
@@ -814,9 +613,6 @@
         </w:rPr>
         <w:t>1. C</w:t>
       </w:r>
-      <w:r>
-        <w:t xml:space="preserve"> - Inersia atau kelembaman adalah sifat benda untuk mempertahankan keadaannya (Hukum I Newton).</w:t>
-      </w:r>
     </w:p>
     <w:p>
       <w:r>
@@ -824,13 +620,6 @@
           <w:b/>
         </w:rPr>
         <w:t>2. B</w:t>
-      </w:r>
-      <w:r>
-        <w:t xml:space="preserve"> - Diketahui: m = 5 kg, F = 20 N. </w:t>
-        <w:br/>
-        <w:t xml:space="preserve">Rumus Hukum II Newton: a = F / m </w:t>
-        <w:br/>
-        <w:t>a = 20 / 5 = 4 m/s².</w:t>
       </w:r>
     </w:p>
     <w:p>
@@ -840,9 +629,6 @@
         </w:rPr>
         <w:t>3. C</w:t>
       </w:r>
-      <w:r>
-        <w:t xml:space="preserve"> - Hukum III Newton (Aksi-Reaksi). Gas didorong ke bawah (Aksi), gas mendorong roket ke atas (Reaksi).</w:t>
-      </w:r>
     </w:p>
     <w:p>
       <w:r>
@@ -850,9 +636,6 @@
           <w:b/>
         </w:rPr>
         <w:t>4. C</w:t>
-      </w:r>
-      <w:r>
-        <w:t xml:space="preserve"> - Sesuai Hukum I Newton, jika ΣF = 0, benda diam atau bergerak lurus beraturan (GLB).</w:t>
       </w:r>
     </w:p>
     <w:p>
@@ -862,13 +645,6 @@
         </w:rPr>
         <w:t>5. D</w:t>
       </w:r>
-      <w:r>
-        <w:t xml:space="preserve"> - Diketahui: m = 2 kg, g = 9,8 m/s². </w:t>
-        <w:br/>
-        <w:t xml:space="preserve">Rumus Berat: w = m . g </w:t>
-        <w:br/>
-        <w:t>w = 2 . 9,8 = 19,6 N.</w:t>
-      </w:r>
     </w:p>
     <w:p>
       <w:r>
@@ -876,17 +652,6 @@
           <w:b/>
         </w:rPr>
         <w:t>6. B</w:t>
-      </w:r>
-      <w:r>
-        <w:t xml:space="preserve"> - Diketahui: m=4kg, μs=0.5, μk=0.2, F=15N. </w:t>
-        <w:br/>
-        <w:t xml:space="preserve">1. Hitung Gaya Normal (N) = m.g = 4.10 = 40 N. </w:t>
-        <w:br/>
-        <w:t xml:space="preserve">2. Hitung Gaya Gesek Statis Maksimum (fs max) = μs . N = 0,5 . 40 = 20 N. </w:t>
-        <w:br/>
-        <w:t xml:space="preserve">3. Cek kondisi: Karena Gaya Tarik (F=15 N) &lt; fs max (20 N), maka benda DIAM. </w:t>
-        <w:br/>
-        <w:t>4. Jika benda diam, gaya gesek = gaya tarik = 15 N.</w:t>
       </w:r>
     </w:p>
     <w:p>
@@ -896,9 +661,6 @@
         </w:rPr>
         <w:t>7. D</w:t>
       </w:r>
-      <w:r>
-        <w:t xml:space="preserve"> - Gaya aksi-reaksi harus bekerja pada dua benda yang berbeda. Jika bekerja pada satu benda, resultannya nol (seimbang), bukan aksi-reaksi.</w:t>
-      </w:r>
     </w:p>
     <w:p>
       <w:r>
@@ -906,15 +668,6 @@
           <w:b/>
         </w:rPr>
         <w:t>8. C</w:t>
-      </w:r>
-      <w:r>
-        <w:t xml:space="preserve"> - Diketahui: m=60kg, a=2 m/s² (ke atas), g=10 m/s². </w:t>
-        <w:br/>
-        <w:t xml:space="preserve">Hukum II Newton pada lift naik: N - w = m.a </w:t>
-        <w:br/>
-        <w:t xml:space="preserve">N = w + m.a = m(g + a) </w:t>
-        <w:br/>
-        <w:t>N = 60(10 + 2) = 60(12) = 720 N.</w:t>
       </w:r>
     </w:p>
     <w:p>
@@ -924,17 +677,6 @@
         </w:rPr>
         <w:t>9. B</w:t>
       </w:r>
-      <w:r>
-        <w:t xml:space="preserve"> - Diketahui: mA=3kg, mB=2kg, F=10N (menarik sistem). </w:t>
-        <w:br/>
-        <w:t xml:space="preserve">1. Percepatan sistem: a = F / (mA+mB) = 10 / 5 = 2 m/s². </w:t>
-        <w:br/>
-        <w:t xml:space="preserve">2. Tinjau benda B (yang di belakang/ditarik tali saja): T = mB . a </w:t>
-        <w:br/>
-        <w:t xml:space="preserve">T = 2 . 2 = 4 N. </w:t>
-        <w:br/>
-        <w:t>(Asumsi posisi: F menarik A, lalu A menarik B lewat tali. Jika F menarik B, T = mA.a = 6N. Biasanya soal standar F menarik total, T di tengah. Disini diasumsikan B ditarik tali).</w:t>
-      </w:r>
     </w:p>
     <w:p>
       <w:r>
@@ -942,15 +684,6 @@
           <w:b/>
         </w:rPr>
         <w:t>10. B</w:t>
-      </w:r>
-      <w:r>
-        <w:t xml:space="preserve"> - Diketahui: m=5kg, θ=30°. </w:t>
-        <w:br/>
-        <w:t xml:space="preserve">Rumus Gaya Normal di bidang miring: N = w cos θ = m.g.cos 30° </w:t>
-        <w:br/>
-        <w:t xml:space="preserve">N = 5 . 10 . 0,5√3 </w:t>
-        <w:br/>
-        <w:t>N = 25√3 N.</w:t>
       </w:r>
     </w:p>
     <w:p>
@@ -960,13 +693,6 @@
         </w:rPr>
         <w:t>11. C</w:t>
       </w:r>
-      <w:r>
-        <w:t xml:space="preserve"> - Diketahui: m=1000 kg, F=2000 N. </w:t>
-        <w:br/>
-        <w:t xml:space="preserve">Rumus: a = F/m </w:t>
-        <w:br/>
-        <w:t>a = 2000 / 1000 = 2 m/s².</w:t>
-      </w:r>
     </w:p>
     <w:p>
       <w:r>
@@ -974,15 +700,6 @@
           <w:b/>
         </w:rPr>
         <w:t>12. B</w:t>
-      </w:r>
-      <w:r>
-        <w:t xml:space="preserve"> - Diketahui: m1=4 kg, m2=6 kg (m2 &gt; m1, maka m2 turun). </w:t>
-        <w:br/>
-        <w:t xml:space="preserve">Rumus Katrol: a = (m2 - m1)g / (m1 + m2) </w:t>
-        <w:br/>
-        <w:t xml:space="preserve">a = (6 - 4)10 / (4 + 6) </w:t>
-        <w:br/>
-        <w:t>a = 20 / 10 = 2 m/s².</w:t>
       </w:r>
     </w:p>
     <w:p>
@@ -992,13 +709,6 @@
         </w:rPr>
         <w:t>13. B</w:t>
       </w:r>
-      <w:r>
-        <w:t xml:space="preserve"> - Diketahui: F1=15 (kanan), F2=10 (kiri), m=2kg. </w:t>
-        <w:br/>
-        <w:t xml:space="preserve">Resultan Gaya (ΣF) = 15 - 10 = 5 N (ke kanan). </w:t>
-        <w:br/>
-        <w:t>a = ΣF / m = 5 / 2 = 2,5 m/s² ke kanan.</w:t>
-      </w:r>
     </w:p>
     <w:p>
       <w:r>
@@ -1006,9 +716,6 @@
           <w:b/>
         </w:rPr>
         <w:t>14. B</w:t>
-      </w:r>
-      <w:r>
-        <w:t xml:space="preserve"> - Gaya gesek selalu bekerja berlawanan arah dengan arah gerak benda atau kecenderungan arah gerak benda.</w:t>
       </w:r>
     </w:p>
     <w:p>
@@ -1018,13 +725,6 @@
         </w:rPr>
         <w:t>15. B</w:t>
       </w:r>
-      <w:r>
-        <w:t xml:space="preserve"> - Rumus: a = F/m. </w:t>
-        <w:br/>
-        <w:t xml:space="preserve">Karena F sama, maka a berbanding terbalik dengan m. </w:t>
-        <w:br/>
-        <w:t>aA : aB = (1/mA) : (1/mB) = mB : mA = 3 : 1.</w:t>
-      </w:r>
     </w:p>
     <w:p>
       <w:r>
@@ -1032,13 +732,6 @@
           <w:b/>
         </w:rPr>
         <w:t>16. C</w:t>
-      </w:r>
-      <w:r>
-        <w:t xml:space="preserve"> - Diketahui: m = 5 ton = 5000 kg, vo = 20 m/s, vt = 0, t = 10 s. </w:t>
-        <w:br/>
-        <w:t xml:space="preserve">1. Cari perlambatan (a) = (vt - vo) / t = (0 - 20) / 10 = -2 m/s². </w:t>
-        <w:br/>
-        <w:t>2. Gaya (F) = m . a = 5000 . 2 = 10.000 N.</w:t>
       </w:r>
     </w:p>
     <w:p>
@@ -1048,9 +741,6 @@
         </w:rPr>
         <w:t>17. C</w:t>
       </w:r>
-      <w:r>
-        <w:t xml:space="preserve"> - Pada bidang datar, N biasanya = w. Namun jika ada gaya luar vertikal (ditekan/ditarik miring), N akan berubah (N = w + F_tekan atau N = w - F_tarik_y).</w:t>
-      </w:r>
     </w:p>
     <w:p>
       <w:r>
@@ -1058,13 +748,6 @@
           <w:b/>
         </w:rPr>
         <w:t>18. B</w:t>
-      </w:r>
-      <w:r>
-        <w:t xml:space="preserve"> - F = m . a. </w:t>
-        <w:br/>
-        <w:t xml:space="preserve">Satuan: kg . m/s² </w:t>
-        <w:br/>
-        <w:t>Dimensi: [M] . [L] . [T]⁻².</w:t>
       </w:r>
     </w:p>
     <w:p>
@@ -1074,15 +757,6 @@
         </w:rPr>
         <w:t>19. D</w:t>
       </w:r>
-      <w:r>
-        <w:t xml:space="preserve"> - Timbangan membaca Gaya Normal (N). </w:t>
-        <w:br/>
-        <w:t xml:space="preserve">Saat lift naik dipercepat, N = m(g + a). Ini nilai maksimum. </w:t>
-        <w:br/>
-        <w:t xml:space="preserve">Saat turun dipercepat, N = m(g - a). </w:t>
-        <w:br/>
-        <w:t>Saat diam/GLB, N = mg.</w:t>
-      </w:r>
     </w:p>
     <w:p>
       <w:r>
@@ -1090,15 +764,6 @@
           <w:b/>
         </w:rPr>
         <w:t>20. B</w:t>
-      </w:r>
-      <w:r>
-        <w:t xml:space="preserve"> - Diketahui: m=10, F=50, θ=37°. Lantai licin (μ=0). </w:t>
-        <w:br/>
-        <w:t xml:space="preserve">Gaya penggerak arah horizontal: Fx = F cos 37° </w:t>
-        <w:br/>
-        <w:t xml:space="preserve">Fx = 50 . 0,8 = 40 N. </w:t>
-        <w:br/>
-        <w:t>a = Fx / m = 40 / 10 = 4 m/s².</w:t>
       </w:r>
     </w:p>
     <w:p>
@@ -1108,15 +773,6 @@
         </w:rPr>
         <w:t>21. D</w:t>
       </w:r>
-      <w:r>
-        <w:t xml:space="preserve"> - Diketahui: mA=2, mB=3, mC=5. Total massa = 10kg. F=20N. </w:t>
-        <w:br/>
-        <w:t xml:space="preserve">1. Percepatan sistem: a = F/mtotal = 20/10 = 2 m/s². </w:t>
-        <w:br/>
-        <w:t xml:space="preserve">2. Gaya kontak A-B (mendorong B dan C): Fab = (mB + mC) . a </w:t>
-        <w:br/>
-        <w:t>Fab = (3 + 5) . 2 = 8 . 2 = 16 N.</w:t>
-      </w:r>
     </w:p>
     <w:p>
       <w:r>
@@ -1124,13 +780,6 @@
           <w:b/>
         </w:rPr>
         <w:t>22. C</w:t>
-      </w:r>
-      <w:r>
-        <w:t xml:space="preserve"> - Pada bidang miring licin, gaya penggerak adalah komponen berat sejajar bidang: w sin θ. </w:t>
-        <w:br/>
-        <w:t xml:space="preserve">ma = mg sin θ </w:t>
-        <w:br/>
-        <w:t>a = g sin 30° = 10 . 0,5 = 5 m/s².</w:t>
       </w:r>
     </w:p>
     <w:p>
@@ -1140,9 +789,6 @@
         </w:rPr>
         <w:t>23. C</w:t>
       </w:r>
-      <w:r>
-        <w:t xml:space="preserve"> - Aksi: Buku menekan Meja. Reaksi: Meja mendorong Buku (Normal). Bekerja pada dua benda berbeda.</w:t>
-      </w:r>
     </w:p>
     <w:p>
       <w:r>
@@ -1150,13 +796,6 @@
           <w:b/>
         </w:rPr>
         <w:t>24. C</w:t>
-      </w:r>
-      <w:r>
-        <w:t xml:space="preserve"> - Benda diam (Seimbang). ΣF = 0. </w:t>
-        <w:br/>
-        <w:t xml:space="preserve">T - w = 0 -&gt; T = w. </w:t>
-        <w:br/>
-        <w:t>w = mg = 2.10 = 20 N. Maka T = 20 N.</w:t>
       </w:r>
     </w:p>
     <w:p>
@@ -1166,29 +805,10 @@
         </w:rPr>
         <w:t>25. C</w:t>
       </w:r>
-      <w:r>
-        <w:t xml:space="preserve"> - a1 = F/m. </w:t>
-        <w:br/>
-        <w:t>a2 = (2F) / (0.5m) = 4 (F/m) = 4 a1.</w:t>
-      </w:r>
-    </w:p>
-    <w:p>
-      <w:pPr>
-        <w:pStyle w:val="Heading2"/>
-      </w:pPr>
-      <w:r>
-        <w:t>Kunci Soal Uraian:</w:t>
-      </w:r>
     </w:p>
     <w:p>
       <w:r>
-        <w:rPr>
-          <w:b/>
-        </w:rPr>
-        <w:t xml:space="preserve">1. </w:t>
-      </w:r>
-      <w:r>
-        <w:t>1. Hukum I Newton: 'Jika resultan gaya yang bekerja pada benda sama dengan nol, maka benda yang mula-mula diam akan tetap diam dan benda yang mula-mula bergerak lurus beraturan akan tetap bergerak lurus beraturan.' (ΣF = 0)</w:t>
+        <w:t>1. 1. Hukum I Newton: 'Jika resultan gaya yang bekerja pada benda sama dengan nol, maka benda yang mula-mula diam akan tetap diam dan benda yang mula-mula bergerak lurus beraturan akan tetap bergerak lurus beraturan.' (ΣF = 0)</w:t>
         <w:br/>
         <w:t>2. Hukum II Newton: 'Percepatan yang ditimbulkan oleh gaya yang bekerja pada benda berbanding lurus dengan besar gayanya dan berbanding terbalik dengan massa benda.' (ΣF = m.a)</w:t>
         <w:br/>
@@ -1197,13 +817,7 @@
     </w:p>
     <w:p>
       <w:r>
-        <w:rPr>
-          <w:b/>
-        </w:rPr>
-        <w:t xml:space="preserve">2. </w:t>
-      </w:r>
-      <w:r>
-        <w:t>Massa:</w:t>
+        <w:t>2. Massa:</w:t>
         <w:br/>
         <w:t>- Ukuran kelembaman suatu benda (jumlah materi).</w:t>
         <w:br/>
@@ -1227,13 +841,7 @@
     </w:p>
     <w:p>
       <w:r>
-        <w:rPr>
-          <w:b/>
-        </w:rPr>
-        <w:t xml:space="preserve">3. </w:t>
-      </w:r>
-      <w:r>
-        <w:t>Diketahui: m=10kg, F=40N, θ=60°, g=10m/s².</w:t>
+        <w:t>3. Diketahui: m=10kg, F=40N, θ=60°, g=10m/s².</w:t>
         <w:br/>
         <w:t>a. Percepatan (a):</w:t>
         <w:br/>
@@ -1257,13 +865,7 @@
     </w:p>
     <w:p>
       <w:r>
-        <w:rPr>
-          <w:b/>
-        </w:rPr>
-        <w:t xml:space="preserve">4. </w:t>
-      </w:r>
-      <w:r>
-        <w:t>Diketahui: m=50kg, g=10m/s², w = 500 N.</w:t>
+        <w:t>4. Diketahui: m=50kg, g=10m/s², w = 500 N.</w:t>
         <w:br/>
         <w:t>a. Lift Diam (a=0): N = w = 500 N.</w:t>
         <w:br/>
@@ -1282,13 +884,7 @@
     </w:p>
     <w:p>
       <w:r>
-        <w:rPr>
-          <w:b/>
-        </w:rPr>
-        <w:t xml:space="preserve">5. </w:t>
-      </w:r>
-      <w:r>
-        <w:t>Diketahui: m1=2kg, m2=3kg (m2 lebih berat, bergerak turun).</w:t>
+        <w:t>5. Diketahui: m1=2kg, m2=3kg (m2 lebih berat, bergerak turun).</w:t>
         <w:br/>
         <w:t>a. Percepatan (a):</w:t>
         <w:br/>
@@ -1308,13 +904,7 @@
     </w:p>
     <w:p>
       <w:r>
-        <w:rPr>
-          <w:b/>
-        </w:rPr>
-        <w:t xml:space="preserve">6. </w:t>
-      </w:r>
-      <w:r>
-        <w:t>Diketahui: m=1500kg, vo=72 km/jam = 20 m/s, vt=0, s=50m.</w:t>
+        <w:t>6. Diketahui: m=1500kg, vo=72 km/jam = 20 m/s, vt=0, s=50m.</w:t>
         <w:br/>
         <w:t>1. Cari perlambatan (a) pakai rumus GLBB:</w:t>
         <w:br/>
@@ -1333,13 +923,7 @@
     </w:p>
     <w:p>
       <w:r>
-        <w:rPr>
-          <w:b/>
-        </w:rPr>
-        <w:t xml:space="preserve">7. </w:t>
-      </w:r>
-      <w:r>
-        <w:t>Diketahui: mA=4kg (di meja), mB=6kg (gantung), μk=0,2.</w:t>
+        <w:t>7. Diketahui: mA=4kg (di meja), mB=6kg (gantung), μk=0,2.</w:t>
         <w:br/>
         <w:t>Analisis Gaya:</w:t>
         <w:br/>
@@ -1361,24 +945,12 @@
     </w:p>
     <w:p>
       <w:r>
-        <w:rPr>
-          <w:b/>
-        </w:rPr>
-        <w:t xml:space="preserve">8. </w:t>
-      </w:r>
-      <w:r>
-        <w:t>Ini adalah penerapan Hukum III Newton (Aksi-Reaksi). Ketika tangan memukul tembok (Gaya Aksi), tembok akan memberikan gaya balasan kepada tangan (Gaya Reaksi) dengan besar yang SAMA tetapi arah BERLAWANAN. Gaya reaksi dari tembok inilah yang menekan tangan kita sehingga terasa sakit.</w:t>
+        <w:t>8. Ini adalah penerapan Hukum III Newton (Aksi-Reaksi). Ketika tangan memukul tembok (Gaya Aksi), tembok akan memberikan gaya balasan kepada tangan (Gaya Reaksi) dengan besar yang SAMA tetapi arah BERLAWANAN. Gaya reaksi dari tembok inilah yang menekan tangan kita sehingga terasa sakit.</w:t>
       </w:r>
     </w:p>
     <w:p>
       <w:r>
-        <w:rPr>
-          <w:b/>
-        </w:rPr>
-        <w:t xml:space="preserve">9. </w:t>
-      </w:r>
-      <w:r>
-        <w:t>Diketahui: m=5kg, θ=37°, μk=0,2.</w:t>
+        <w:t>9. Diketahui: m=5kg, θ=37°, μk=0,2.</w:t>
         <w:br/>
         <w:t>Gaya yang bekerja sejajar bidang miring:</w:t>
         <w:br/>
@@ -1400,13 +972,7 @@
     </w:p>
     <w:p>
       <w:r>
-        <w:rPr>
-          <w:b/>
-        </w:rPr>
-        <w:t xml:space="preserve">10. </w:t>
-      </w:r>
-      <w:r>
-        <w:t>1. Koefisien gesek statis (μs): Nilai kekasaran permukaan saat benda TEPAT AKAN bergerak (benda masih diam). Gaya gesek yang dihasilkan adalah batas maksimum sebelum benda bergerak.</w:t>
+        <w:t>10. 1. Koefisien gesek statis (μs): Nilai kekasaran permukaan saat benda TEPAT AKAN bergerak (benda masih diam). Gaya gesek yang dihasilkan adalah batas maksimum sebelum benda bergerak.</w:t>
         <w:br/>
         <w:t>2. Koefisien gesek kinetis (μk): Nilai kekasaran permukaan saat benda SUDAH bergerak.</w:t>
         <w:br/>

</xml_diff>